<commit_message>
Nambah berapa halaman ini ya?
</commit_message>
<xml_diff>
--- a/TAHAP 2 - OTW/v2.0/BAB 4.docx
+++ b/TAHAP 2 - OTW/v2.0/BAB 4.docx
@@ -18,8 +18,6 @@
       <w:r>
         <w:t>IMPLEMENTASI DAN PENGUJIAN</w:t>
       </w:r>
-      <w:bookmarkStart w:id="0" w:name="_GoBack"/>
-      <w:bookmarkEnd w:id="0"/>
     </w:p>
     <w:p>
       <w:pPr>
@@ -287,7 +285,7 @@
           <w:headerReference w:type="first" r:id="rId8"/>
           <w:pgSz w:w="11906" w:h="16838"/>
           <w:pgMar w:top="2835" w:right="1418" w:bottom="1418" w:left="2155" w:header="851" w:footer="709" w:gutter="0"/>
-          <w:pgNumType w:start="26"/>
+          <w:pgNumType w:start="28"/>
           <w:cols w:space="708"/>
           <w:titlePg/>
           <w:docGrid w:linePitch="360"/>
@@ -624,10 +622,26 @@
         <w:t>resume</w:t>
       </w:r>
       <w:r>
-        <w:t>” pada nama file awal</w:t>
-      </w:r>
-      <w:r>
-        <w:t xml:space="preserve"> menunjukkan bahwa proses pengambilan data dilakukan pada waktu yang berbeda.</w:t>
+        <w:t xml:space="preserve">” pada nama </w:t>
+      </w:r>
+      <w:r>
+        <w:rPr>
+          <w:i/>
+          <w:iCs/>
+        </w:rPr>
+        <w:t>file</w:t>
+      </w:r>
+      <w:r>
+        <w:t xml:space="preserve"> awal</w:t>
+      </w:r>
+      <w:r>
+        <w:t xml:space="preserve"> menunjukkan bahwa proses </w:t>
+      </w:r>
+      <w:r>
+        <w:t xml:space="preserve">pengukuran </w:t>
+      </w:r>
+      <w:r>
+        <w:t>dilakukan pada waktu yang berbeda.</w:t>
       </w:r>
     </w:p>
     <w:p>
@@ -1562,7 +1576,12 @@
         <w:t xml:space="preserve">) </w:t>
       </w:r>
       <w:r>
-        <w:t xml:space="preserve">dengan memilih tombol “Pilih” pada bagian “File </w:t>
+        <w:t>dengan m</w:t>
+      </w:r>
+      <w:bookmarkStart w:id="0" w:name="_GoBack"/>
+      <w:bookmarkEnd w:id="0"/>
+      <w:r>
+        <w:t xml:space="preserve">emilih tombol “Pilih” pada bagian “File </w:t>
       </w:r>
       <w:r>
         <w:t>data latih (</w:t>
@@ -1824,9 +1843,9 @@
           <w:lang w:val="en-US"/>
         </w:rPr>
         <w:drawing>
-          <wp:inline distT="0" distB="0" distL="0" distR="0" wp14:anchorId="4FCF5C0F" wp14:editId="26D9C6E4">
-            <wp:extent cx="5291057" cy="2675402"/>
-            <wp:effectExtent l="0" t="0" r="0" b="0"/>
+          <wp:inline distT="0" distB="0" distL="0" distR="0" wp14:anchorId="4FCF5C0F" wp14:editId="18C8AA0E">
+            <wp:extent cx="5290766" cy="3036498"/>
+            <wp:effectExtent l="0" t="0" r="5715" b="0"/>
             <wp:docPr id="4" name="Picture 4" descr="C:\Users\jianh\iCloudDrive\Desktop\Penulisan Tugas Akhir\TAHAP 2 - OTW\v1.1\Screenshot\prosedur_2.JPG"/>
             <wp:cNvGraphicFramePr>
               <a:graphicFrameLocks xmlns:a="http://schemas.openxmlformats.org/drawingml/2006/main" noChangeAspect="1"/>
@@ -1856,7 +1875,7 @@
                   <pic:spPr bwMode="auto">
                     <a:xfrm>
                       <a:off x="0" y="0"/>
-                      <a:ext cx="5313497" cy="2686749"/>
+                      <a:ext cx="5327387" cy="3057516"/>
                     </a:xfrm>
                     <a:prstGeom prst="rect">
                       <a:avLst/>
@@ -1910,12 +1929,6 @@
     </w:p>
     <w:p>
       <w:pPr>
-        <w:spacing w:line="240" w:lineRule="auto"/>
-        <w:ind w:firstLine="720"/>
-      </w:pPr>
-    </w:p>
-    <w:p>
-      <w:pPr>
         <w:ind w:firstLine="720"/>
       </w:pPr>
       <w:r>
@@ -1959,10 +1972,26 @@
         <w:rPr>
           <w:i/>
         </w:rPr>
-        <w:t>dropdown box</w:t>
-      </w:r>
-      <w:r>
-        <w:t xml:space="preserve"> pada bagian karakteristik neural network. Ilustrasi pengaturan fungsi aktivasi </w:t>
+        <w:t>combo</w:t>
+      </w:r>
+      <w:r>
+        <w:rPr>
+          <w:i/>
+        </w:rPr>
+        <w:t xml:space="preserve"> box</w:t>
+      </w:r>
+      <w:r>
+        <w:t xml:space="preserve"> pada bagian karakteristik </w:t>
+      </w:r>
+      <w:r>
+        <w:rPr>
+          <w:i/>
+          <w:iCs/>
+        </w:rPr>
+        <w:t>neural network</w:t>
+      </w:r>
+      <w:r>
+        <w:t xml:space="preserve">. Ilustrasi pengaturan fungsi aktivasi </w:t>
       </w:r>
       <w:r>
         <w:t xml:space="preserve">dan jumlah neuron pada </w:t>
@@ -7738,7 +7767,7 @@
       <w:headerReference w:type="first" r:id="rId23"/>
       <w:pgSz w:w="11906" w:h="16838"/>
       <w:pgMar w:top="1701" w:right="1418" w:bottom="1418" w:left="2155" w:header="851" w:footer="709" w:gutter="0"/>
-      <w:pgNumType w:start="27"/>
+      <w:pgNumType w:start="29"/>
       <w:cols w:space="708"/>
       <w:titlePg/>
       <w:docGrid w:linePitch="360"/>
@@ -7817,7 +7846,7 @@
       <w:rPr>
         <w:noProof/>
       </w:rPr>
-      <w:t>39</w:t>
+      <w:t>31</w:t>
     </w:r>
     <w:r>
       <w:fldChar w:fldCharType="end"/>
@@ -7873,7 +7902,7 @@
         <w:noProof/>
         <w:lang w:val="en-US"/>
       </w:rPr>
-      <w:t>27</w:t>
+      <w:t>29</w:t>
     </w:r>
     <w:r>
       <w:rPr>

</xml_diff>

<commit_message>
Update, wah banyak juga yang mau diketik.
</commit_message>
<xml_diff>
--- a/TAHAP 2 - OTW/v2.0/BAB 4.docx
+++ b/TAHAP 2 - OTW/v2.0/BAB 4.docx
@@ -1576,12 +1576,7 @@
         <w:t xml:space="preserve">) </w:t>
       </w:r>
       <w:r>
-        <w:t>dengan m</w:t>
-      </w:r>
-      <w:bookmarkStart w:id="0" w:name="_GoBack"/>
-      <w:bookmarkEnd w:id="0"/>
-      <w:r>
-        <w:t xml:space="preserve">emilih tombol “Pilih” pada bagian “File </w:t>
+        <w:t xml:space="preserve">dengan memilih tombol “Pilih” pada bagian “File </w:t>
       </w:r>
       <w:r>
         <w:t>data latih (</w:t>
@@ -4585,7 +4580,30 @@
         <w:t xml:space="preserve"> uji sebesar 1,6559 pada perulangan ke-2.886.</w:t>
       </w:r>
       <w:r>
-        <w:t xml:space="preserve"> Hasil ini juga menunjukkan bahwa dengan menggunakan hardlim sebagai fungsi aktivasi, bertambahnya jumlah neuron pada hidden layer dapat meningkatkan akurasi prediksi. Grafik hasil prediksi yang dilakukan pada pengujian ketujuh terhadap dataset Ambarita ditunjukkan oleh </w:t>
+        <w:t xml:space="preserve"> Hasil ini juga menunjukkan bahwa dengan menggunakan </w:t>
+      </w:r>
+      <w:r>
+        <w:t xml:space="preserve">fungsi </w:t>
+      </w:r>
+      <w:r>
+        <w:rPr>
+          <w:i/>
+          <w:iCs/>
+        </w:rPr>
+        <w:t>hardlim</w:t>
+      </w:r>
+      <w:r>
+        <w:t xml:space="preserve"> sebagai fungsi aktivasi, bertambahnya jumlah neuron pada </w:t>
+      </w:r>
+      <w:r>
+        <w:rPr>
+          <w:i/>
+          <w:iCs/>
+        </w:rPr>
+        <w:t>hidden layer</w:t>
+      </w:r>
+      <w:r>
+        <w:t xml:space="preserve"> dapat meningkatkan akurasi prediksi. Grafik hasil prediksi yang dilakukan pada pengujian ketujuh terhadap dataset Ambarita ditunjukkan oleh </w:t>
       </w:r>
       <w:r>
         <w:t>Gambar 4.10</w:t>
@@ -4596,7 +4614,57 @@
     </w:p>
     <w:p>
       <w:pPr>
-        <w:spacing w:line="240" w:lineRule="auto"/>
+        <w:ind w:firstLine="720"/>
+      </w:pPr>
+      <w:r>
+        <w:t xml:space="preserve">Berdasarkan Tabel 4.4, diketahui pula bahwa dari empat fungsi aktivasi yang digunakan dalam proses pengujian ini, fungsi hardlim memberikan hasil yang lebih baik dibandingkan dengan fungsi aktivasi lainnya. Hal ini </w:t>
+      </w:r>
+      <w:r>
+        <w:t>dibuktikan melalui hasil uji terbaik yang diperoleh pada pengujian kelima, keenam, dan ketujuh</w:t>
+      </w:r>
+      <w:r>
+        <w:t xml:space="preserve"> terhadap </w:t>
+      </w:r>
+      <w:r>
+        <w:rPr>
+          <w:i/>
+          <w:iCs/>
+        </w:rPr>
+        <w:t>dataset</w:t>
+      </w:r>
+      <w:r>
+        <w:t xml:space="preserve"> Ambarita</w:t>
+      </w:r>
+      <w:r>
+        <w:t xml:space="preserve">. </w:t>
+      </w:r>
+      <w:r>
+        <w:lastRenderedPageBreak/>
+        <w:t xml:space="preserve">Pada pengujian menggunakan fungsi aktivasi </w:t>
+      </w:r>
+      <w:r>
+        <w:rPr>
+          <w:i/>
+          <w:iCs/>
+        </w:rPr>
+        <w:t>hardlim</w:t>
+      </w:r>
+      <w:r>
+        <w:t xml:space="preserve">, </w:t>
+      </w:r>
+      <w:r>
+        <w:rPr>
+          <w:i/>
+          <w:iCs/>
+        </w:rPr>
+        <w:t>error</w:t>
+      </w:r>
+      <w:r>
+        <w:t xml:space="preserve"> uji terbaik yang diperoleh lebih rendah daripada hasil uji terbaik yang diperoleh melalui fungsi aktivasi lainnya.</w:t>
+      </w:r>
+    </w:p>
+    <w:p>
+      <w:pPr>
         <w:ind w:firstLine="720"/>
       </w:pPr>
     </w:p>
@@ -5042,7 +5110,6 @@
               <w:jc w:val="center"/>
             </w:pPr>
             <w:r>
-              <w:lastRenderedPageBreak/>
               <w:t>5</w:t>
             </w:r>
           </w:p>
@@ -5322,6 +5389,14 @@
         </w:tc>
       </w:tr>
     </w:tbl>
+    <w:p>
+      <w:pPr>
+        <w:jc w:val="center"/>
+        <w:rPr>
+          <w:lang w:val="en-US"/>
+        </w:rPr>
+      </w:pPr>
+    </w:p>
     <w:p>
       <w:pPr>
         <w:jc w:val="center"/>
@@ -5482,7 +5557,11 @@
         <w:t xml:space="preserve"> </w:t>
       </w:r>
       <w:r>
-        <w:t>Gambar 4.11</w:t>
+        <w:t xml:space="preserve">Gambar </w:t>
+      </w:r>
+      <w:r>
+        <w:lastRenderedPageBreak/>
+        <w:t>4.11</w:t>
       </w:r>
       <w:r>
         <w:t xml:space="preserve"> </w:t>
@@ -5518,8 +5597,11 @@
     </w:p>
     <w:p>
       <w:pPr>
-        <w:spacing w:line="240" w:lineRule="auto"/>
-        <w:ind w:firstLine="720"/>
+        <w:jc w:val="center"/>
+        <w:rPr>
+          <w:b/>
+          <w:bCs/>
+        </w:rPr>
       </w:pPr>
     </w:p>
     <w:p>
@@ -6121,7 +6203,6 @@
               <w:jc w:val="center"/>
             </w:pPr>
             <w:r>
-              <w:lastRenderedPageBreak/>
               <w:t>7</w:t>
             </w:r>
           </w:p>
@@ -6421,13 +6502,19 @@
         <w:t xml:space="preserve"> hasil pengukuran yang dilakukan di Parapat. </w:t>
       </w:r>
       <w:r>
-        <w:t xml:space="preserve">Berdasarkan hasil pengujian yang ditunjukkan pada tabel, dapat diketahui bahwa error </w:t>
-      </w:r>
-      <w:r>
-        <w:rPr>
-          <w:i/>
-          <w:iCs/>
-        </w:rPr>
+        <w:t xml:space="preserve">Berdasarkan hasil pengujian yang ditunjukkan pada tabel, dapat diketahui bahwa </w:t>
+      </w:r>
+      <w:r>
+        <w:rPr>
+          <w:i/>
+          <w:iCs/>
+        </w:rPr>
+        <w:t>error</w:t>
+      </w:r>
+      <w:r>
+        <w:t xml:space="preserve"> </w:t>
+      </w:r>
+      <w:r>
         <w:t>latih</w:t>
       </w:r>
       <w:r>
@@ -6461,7 +6548,97 @@
         <w:t>error</w:t>
       </w:r>
       <w:r>
-        <w:t xml:space="preserve"> yang dihasilkan pada tahap uji.</w:t>
+        <w:t xml:space="preserve"> </w:t>
+      </w:r>
+      <w:r>
+        <w:lastRenderedPageBreak/>
+        <w:t>yang dihasilkan pada tahap uji.</w:t>
+      </w:r>
+      <w:r>
+        <w:t xml:space="preserve"> Hal itu dibuktikan pada hasil uji terbaik yang diperoleh pada pengujian pertama dan kedua. Pada pengujian pertama, yang menggunakan </w:t>
+      </w:r>
+      <w:r>
+        <w:rPr>
+          <w:i/>
+          <w:iCs/>
+        </w:rPr>
+        <w:t>artificial neural network</w:t>
+      </w:r>
+      <w:r>
+        <w:t xml:space="preserve"> dengan 12 neuron pada </w:t>
+      </w:r>
+      <w:r>
+        <w:rPr>
+          <w:i/>
+          <w:iCs/>
+        </w:rPr>
+        <w:t>hidden layer</w:t>
+      </w:r>
+      <w:r>
+        <w:t xml:space="preserve">, </w:t>
+      </w:r>
+      <w:r>
+        <w:t xml:space="preserve">hasil uji terbaik yang diperoleh memiliki </w:t>
+      </w:r>
+      <w:r>
+        <w:rPr>
+          <w:i/>
+          <w:iCs/>
+        </w:rPr>
+        <w:t>error</w:t>
+      </w:r>
+      <w:r>
+        <w:t xml:space="preserve"> latih sebesar 0,5279 dan </w:t>
+      </w:r>
+      <w:r>
+        <w:rPr>
+          <w:i/>
+          <w:iCs/>
+        </w:rPr>
+        <w:t>error</w:t>
+      </w:r>
+      <w:r>
+        <w:t xml:space="preserve"> uji sebesar 0,7823, yang didapat pada perulangan ke-148. Sedangkan pada pengujian kedua, yang menggunakan </w:t>
+      </w:r>
+      <w:r>
+        <w:rPr>
+          <w:i/>
+          <w:iCs/>
+        </w:rPr>
+        <w:t>artificial neural network</w:t>
+      </w:r>
+      <w:r>
+        <w:t xml:space="preserve"> dengan 48 neuron pada </w:t>
+      </w:r>
+      <w:r>
+        <w:rPr>
+          <w:i/>
+          <w:iCs/>
+        </w:rPr>
+        <w:t>hidden layer</w:t>
+      </w:r>
+      <w:r>
+        <w:t xml:space="preserve">, hasil uji terbaik yang diperoleh memiliki </w:t>
+      </w:r>
+      <w:r>
+        <w:rPr>
+          <w:i/>
+          <w:iCs/>
+        </w:rPr>
+        <w:t>error</w:t>
+      </w:r>
+      <w:r>
+        <w:t xml:space="preserve"> latih sebesar 0,1478 dan </w:t>
+      </w:r>
+      <w:r>
+        <w:rPr>
+          <w:i/>
+          <w:iCs/>
+        </w:rPr>
+        <w:t>error</w:t>
+      </w:r>
+      <w:r>
+        <w:t xml:space="preserve"> uji sebesar 0,8266, yang didapat pada perulangan ke-1.743.</w:t>
       </w:r>
     </w:p>
     <w:p>
@@ -7306,6 +7483,8 @@
       <w:pPr>
         <w:jc w:val="center"/>
       </w:pPr>
+      <w:bookmarkStart w:id="0" w:name="_GoBack"/>
+      <w:bookmarkEnd w:id="0"/>
     </w:p>
     <w:p>
       <w:pPr>
@@ -7316,6 +7495,7 @@
           <w:noProof/>
           <w:lang w:val="en-US"/>
         </w:rPr>
+        <w:lastRenderedPageBreak/>
         <w:drawing>
           <wp:inline distT="0" distB="0" distL="0" distR="0" wp14:anchorId="13C4BA13" wp14:editId="38C3B3E2">
             <wp:extent cx="4959904" cy="3719928"/>
@@ -7482,7 +7662,6 @@
         <w:t xml:space="preserve">untuk melakukan </w:t>
       </w:r>
       <w:r>
-        <w:lastRenderedPageBreak/>
         <w:t xml:space="preserve">penilaian </w:t>
       </w:r>
       <w:r>
@@ -7588,6 +7767,7 @@
           <w:noProof/>
           <w:lang w:val="en-US"/>
         </w:rPr>
+        <w:lastRenderedPageBreak/>
         <w:drawing>
           <wp:inline distT="0" distB="0" distL="0" distR="0" wp14:anchorId="350EAAF5" wp14:editId="0EC13FAA">
             <wp:extent cx="4095750" cy="3248025"/>
@@ -7680,7 +7860,6 @@
           <w:noProof/>
           <w:lang w:val="en-US"/>
         </w:rPr>
-        <w:lastRenderedPageBreak/>
         <w:drawing>
           <wp:inline distT="0" distB="0" distL="0" distR="0" wp14:anchorId="7CAC57AF" wp14:editId="619AB056">
             <wp:extent cx="4058285" cy="3305810"/>
@@ -7846,7 +8025,7 @@
       <w:rPr>
         <w:noProof/>
       </w:rPr>
-      <w:t>31</w:t>
+      <w:t>40</w:t>
     </w:r>
     <w:r>
       <w:fldChar w:fldCharType="end"/>

</xml_diff>